<commit_message>
NB classifier IMDB v Yelp v AMZN
</commit_message>
<xml_diff>
--- a/Unit 2 Lesson 2 - Model Choice Regression v Classification.docx
+++ b/Unit 2 Lesson 2 - Model Choice Regression v Classification.docx
@@ -180,116 +180,116 @@
           <w:sz w:val="30"/>
           <w:szCs w:val="30"/>
         </w:rPr>
-        <w:t>Either</w:t>
-      </w:r>
-    </w:p>
-    <w:p>
-      <w:pPr>
-        <w:numPr>
-          <w:ilvl w:val="0"/>
-          <w:numId w:val="1"/>
-        </w:numPr>
-        <w:shd w:val="clear" w:color="auto" w:fill="FFFFFF"/>
-        <w:spacing w:after="200" w:line="240" w:lineRule="auto"/>
-        <w:ind w:left="675"/>
-        <w:textAlignment w:val="baseline"/>
-        <w:rPr>
-          <w:rFonts w:ascii="inherit" w:eastAsia="Times New Roman" w:hAnsi="inherit" w:cs="Arial"/>
-          <w:color w:val="373A36"/>
-          <w:sz w:val="30"/>
-          <w:szCs w:val="30"/>
-        </w:rPr>
-      </w:pPr>
-      <w:r>
-        <w:rPr>
-          <w:rFonts w:ascii="inherit" w:eastAsia="Times New Roman" w:hAnsi="inherit" w:cs="Arial"/>
-          <w:color w:val="373A36"/>
-          <w:sz w:val="30"/>
-          <w:szCs w:val="30"/>
-        </w:rPr>
-        <w:t>If someone will sign up for a service.</w:t>
-      </w:r>
-    </w:p>
-    <w:p>
-      <w:pPr>
-        <w:numPr>
-          <w:ilvl w:val="1"/>
-          <w:numId w:val="1"/>
-        </w:numPr>
-        <w:shd w:val="clear" w:color="auto" w:fill="FFFFFF"/>
-        <w:spacing w:after="200" w:line="240" w:lineRule="auto"/>
-        <w:textAlignment w:val="baseline"/>
-        <w:rPr>
-          <w:rFonts w:ascii="inherit" w:eastAsia="Times New Roman" w:hAnsi="inherit" w:cs="Arial"/>
-          <w:color w:val="373A36"/>
-          <w:sz w:val="30"/>
-          <w:szCs w:val="30"/>
-        </w:rPr>
-      </w:pPr>
-      <w:r>
-        <w:rPr>
-          <w:rFonts w:ascii="inherit" w:eastAsia="Times New Roman" w:hAnsi="inherit" w:cs="Arial"/>
-          <w:color w:val="373A36"/>
-          <w:sz w:val="30"/>
-          <w:szCs w:val="30"/>
-        </w:rPr>
-        <w:t>Classification</w:t>
-      </w:r>
-    </w:p>
-    <w:p>
-      <w:pPr>
-        <w:numPr>
-          <w:ilvl w:val="0"/>
-          <w:numId w:val="1"/>
-        </w:numPr>
-        <w:shd w:val="clear" w:color="auto" w:fill="FFFFFF"/>
-        <w:spacing w:after="200" w:line="240" w:lineRule="auto"/>
-        <w:ind w:left="675"/>
-        <w:textAlignment w:val="baseline"/>
-        <w:rPr>
-          <w:rFonts w:ascii="inherit" w:eastAsia="Times New Roman" w:hAnsi="inherit" w:cs="Arial"/>
-          <w:color w:val="373A36"/>
-          <w:sz w:val="30"/>
-          <w:szCs w:val="30"/>
-        </w:rPr>
-      </w:pPr>
-      <w:r>
-        <w:rPr>
-          <w:rFonts w:ascii="inherit" w:eastAsia="Times New Roman" w:hAnsi="inherit" w:cs="Arial"/>
-          <w:color w:val="373A36"/>
-          <w:sz w:val="30"/>
-          <w:szCs w:val="30"/>
-        </w:rPr>
-        <w:t>The number of times someone will get sick in a year.</w:t>
-      </w:r>
-    </w:p>
-    <w:p>
-      <w:pPr>
-        <w:numPr>
-          <w:ilvl w:val="1"/>
-          <w:numId w:val="1"/>
-        </w:numPr>
-        <w:shd w:val="clear" w:color="auto" w:fill="FFFFFF"/>
-        <w:spacing w:after="200" w:line="240" w:lineRule="auto"/>
-        <w:textAlignment w:val="baseline"/>
-        <w:rPr>
-          <w:rFonts w:ascii="inherit" w:eastAsia="Times New Roman" w:hAnsi="inherit" w:cs="Arial"/>
-          <w:color w:val="373A36"/>
-          <w:sz w:val="30"/>
-          <w:szCs w:val="30"/>
-        </w:rPr>
-      </w:pPr>
-      <w:r>
-        <w:rPr>
-          <w:rFonts w:ascii="inherit" w:eastAsia="Times New Roman" w:hAnsi="inherit" w:cs="Arial"/>
-          <w:color w:val="373A36"/>
-          <w:sz w:val="30"/>
-          <w:szCs w:val="30"/>
-        </w:rPr>
-        <w:t>Either</w:t>
+        <w:t xml:space="preserve">Regression is better – don’t want to limit the possible outcomes to, say, 5 children. </w:t>
       </w:r>
       <w:bookmarkStart w:id="0" w:name="_GoBack"/>
       <w:bookmarkEnd w:id="0"/>
+    </w:p>
+    <w:p>
+      <w:pPr>
+        <w:numPr>
+          <w:ilvl w:val="0"/>
+          <w:numId w:val="1"/>
+        </w:numPr>
+        <w:shd w:val="clear" w:color="auto" w:fill="FFFFFF"/>
+        <w:spacing w:after="200" w:line="240" w:lineRule="auto"/>
+        <w:ind w:left="675"/>
+        <w:textAlignment w:val="baseline"/>
+        <w:rPr>
+          <w:rFonts w:ascii="inherit" w:eastAsia="Times New Roman" w:hAnsi="inherit" w:cs="Arial"/>
+          <w:color w:val="373A36"/>
+          <w:sz w:val="30"/>
+          <w:szCs w:val="30"/>
+        </w:rPr>
+      </w:pPr>
+      <w:r>
+        <w:rPr>
+          <w:rFonts w:ascii="inherit" w:eastAsia="Times New Roman" w:hAnsi="inherit" w:cs="Arial"/>
+          <w:color w:val="373A36"/>
+          <w:sz w:val="30"/>
+          <w:szCs w:val="30"/>
+        </w:rPr>
+        <w:t>If someone will sign up for a service.</w:t>
+      </w:r>
+    </w:p>
+    <w:p>
+      <w:pPr>
+        <w:numPr>
+          <w:ilvl w:val="1"/>
+          <w:numId w:val="1"/>
+        </w:numPr>
+        <w:shd w:val="clear" w:color="auto" w:fill="FFFFFF"/>
+        <w:spacing w:after="200" w:line="240" w:lineRule="auto"/>
+        <w:textAlignment w:val="baseline"/>
+        <w:rPr>
+          <w:rFonts w:ascii="inherit" w:eastAsia="Times New Roman" w:hAnsi="inherit" w:cs="Arial"/>
+          <w:color w:val="373A36"/>
+          <w:sz w:val="30"/>
+          <w:szCs w:val="30"/>
+        </w:rPr>
+      </w:pPr>
+      <w:r>
+        <w:rPr>
+          <w:rFonts w:ascii="inherit" w:eastAsia="Times New Roman" w:hAnsi="inherit" w:cs="Arial"/>
+          <w:color w:val="373A36"/>
+          <w:sz w:val="30"/>
+          <w:szCs w:val="30"/>
+        </w:rPr>
+        <w:t>Classification</w:t>
+      </w:r>
+    </w:p>
+    <w:p>
+      <w:pPr>
+        <w:numPr>
+          <w:ilvl w:val="0"/>
+          <w:numId w:val="1"/>
+        </w:numPr>
+        <w:shd w:val="clear" w:color="auto" w:fill="FFFFFF"/>
+        <w:spacing w:after="200" w:line="240" w:lineRule="auto"/>
+        <w:ind w:left="675"/>
+        <w:textAlignment w:val="baseline"/>
+        <w:rPr>
+          <w:rFonts w:ascii="inherit" w:eastAsia="Times New Roman" w:hAnsi="inherit" w:cs="Arial"/>
+          <w:color w:val="373A36"/>
+          <w:sz w:val="30"/>
+          <w:szCs w:val="30"/>
+        </w:rPr>
+      </w:pPr>
+      <w:r>
+        <w:rPr>
+          <w:rFonts w:ascii="inherit" w:eastAsia="Times New Roman" w:hAnsi="inherit" w:cs="Arial"/>
+          <w:color w:val="373A36"/>
+          <w:sz w:val="30"/>
+          <w:szCs w:val="30"/>
+        </w:rPr>
+        <w:t>The number of times someone will get sick in a year.</w:t>
+      </w:r>
+    </w:p>
+    <w:p>
+      <w:pPr>
+        <w:numPr>
+          <w:ilvl w:val="1"/>
+          <w:numId w:val="1"/>
+        </w:numPr>
+        <w:shd w:val="clear" w:color="auto" w:fill="FFFFFF"/>
+        <w:spacing w:after="200" w:line="240" w:lineRule="auto"/>
+        <w:textAlignment w:val="baseline"/>
+        <w:rPr>
+          <w:rFonts w:ascii="inherit" w:eastAsia="Times New Roman" w:hAnsi="inherit" w:cs="Arial"/>
+          <w:color w:val="373A36"/>
+          <w:sz w:val="30"/>
+          <w:szCs w:val="30"/>
+        </w:rPr>
+      </w:pPr>
+      <w:r>
+        <w:rPr>
+          <w:rFonts w:ascii="inherit" w:eastAsia="Times New Roman" w:hAnsi="inherit" w:cs="Arial"/>
+          <w:color w:val="373A36"/>
+          <w:sz w:val="30"/>
+          <w:szCs w:val="30"/>
+        </w:rPr>
+        <w:t xml:space="preserve">Regression is better – someone could be sick every day, and you don’t you don’t want to restrict the sample outcomes to say, 5 days. </w:t>
+      </w:r>
     </w:p>
     <w:p>
       <w:pPr>

</xml_diff>